<commit_message>
Update ProcessTSProduct documentation to reflect recent enhancement to automatically expand template tsp file.
</commit_message>
<xml_diff>
--- a/doc/UserManual/Word/60_Command_ProcessTSProduct.docx
+++ b/doc/UserManual/Word/60_Command_ProcessTSProduct.docx
@@ -43,13 +43,19 @@
         <w:t xml:space="preserve">Version </w:t>
       </w:r>
       <w:r>
-        <w:t>11</w:t>
+        <w:t>1</w:t>
+      </w:r>
+      <w:r>
+        <w:t>2</w:t>
       </w:r>
       <w:r>
         <w:t>.</w:t>
       </w:r>
       <w:r>
-        <w:t>03</w:t>
+        <w:t>0</w:t>
+      </w:r>
+      <w:r>
+        <w:t>1</w:t>
       </w:r>
       <w:r>
         <w:t>.0</w:t>
@@ -64,22 +70,25 @@
         <w:t>1</w:t>
       </w:r>
       <w:r>
+        <w:t>7</w:t>
+      </w:r>
+      <w:r>
+        <w:t>-</w:t>
+      </w:r>
+      <w:r>
+        <w:t>0</w:t>
+      </w:r>
+      <w:r>
         <w:t>5</w:t>
       </w:r>
       <w:r>
         <w:t>-</w:t>
       </w:r>
       <w:r>
-        <w:t>0</w:t>
-      </w:r>
-      <w:r>
-        <w:t>5</w:t>
-      </w:r>
-      <w:r>
-        <w:t>-</w:t>
-      </w:r>
-      <w:r>
-        <w:t>31</w:t>
+        <w:t>1</w:t>
+      </w:r>
+      <w:r>
+        <w:t>1</w:t>
       </w:r>
     </w:p>
     <w:p>
@@ -944,15 +953,16 @@
       <w:pPr>
         <w:jc w:val="center"/>
       </w:pPr>
+      <w:bookmarkStart w:id="0" w:name="_GoBack"/>
       <w:r>
         <w:rPr>
           <w:noProof/>
         </w:rPr>
         <w:drawing>
           <wp:inline distT="0" distB="0" distL="0" distR="0">
-            <wp:extent cx="5943600" cy="2987040"/>
-            <wp:effectExtent l="0" t="0" r="0" b="3810"/>
-            <wp:docPr id="1" name="Picture 1" descr="command_ProcessTSProduct"/>
+            <wp:extent cx="5943600" cy="2738120"/>
+            <wp:effectExtent l="0" t="0" r="0" b="5080"/>
+            <wp:docPr id="2" name="Picture 2"/>
             <wp:cNvGraphicFramePr>
               <a:graphicFrameLocks xmlns:a="http://schemas.openxmlformats.org/drawingml/2006/main" noChangeAspect="1"/>
             </wp:cNvGraphicFramePr>
@@ -960,10 +970,8 @@
               <a:graphicData uri="http://schemas.openxmlformats.org/drawingml/2006/picture">
                 <pic:pic xmlns:pic="http://schemas.openxmlformats.org/drawingml/2006/picture">
                   <pic:nvPicPr>
-                    <pic:cNvPr id="0" name="Picture 1" descr="command_ProcessTSProduct"/>
-                    <pic:cNvPicPr>
-                      <a:picLocks noChangeAspect="1" noChangeArrowheads="1"/>
-                    </pic:cNvPicPr>
+                    <pic:cNvPr id="2" name="command_ProcessTSProduct.png"/>
+                    <pic:cNvPicPr/>
                   </pic:nvPicPr>
                   <pic:blipFill>
                     <a:blip r:embed="rId7">
@@ -973,23 +981,18 @@
                         </a:ext>
                       </a:extLst>
                     </a:blip>
-                    <a:srcRect/>
                     <a:stretch>
                       <a:fillRect/>
                     </a:stretch>
                   </pic:blipFill>
-                  <pic:spPr bwMode="auto">
+                  <pic:spPr>
                     <a:xfrm>
                       <a:off x="0" y="0"/>
-                      <a:ext cx="5943600" cy="2987040"/>
+                      <a:ext cx="5943600" cy="2738120"/>
                     </a:xfrm>
                     <a:prstGeom prst="rect">
                       <a:avLst/>
                     </a:prstGeom>
-                    <a:noFill/>
-                    <a:ln>
-                      <a:noFill/>
-                    </a:ln>
                   </pic:spPr>
                 </pic:pic>
               </a:graphicData>
@@ -997,6 +1000,7 @@
           </wp:inline>
         </w:drawing>
       </w:r>
+      <w:bookmarkEnd w:id="0"/>
     </w:p>
     <w:p>
       <w:pPr>
@@ -1211,6 +1215,52 @@
             <w:r>
               <w:t>.</w:t>
             </w:r>
+            <w:r>
+              <w:t xml:space="preserve">  If this file contains a </w:t>
+            </w:r>
+            <w:r>
+              <w:rPr>
+                <w:rStyle w:val="RTiSWDocLiteralText"/>
+              </w:rPr>
+              <w:t>#</w:t>
+            </w:r>
+            <w:r>
+              <w:t xml:space="preserve"> comment with </w:t>
+            </w:r>
+            <w:r>
+              <w:rPr>
+                <w:rStyle w:val="RTiSWDocLiteralText"/>
+              </w:rPr>
+              <w:t>@template</w:t>
+            </w:r>
+            <w:r>
+              <w:t xml:space="preserve">, the file will be expanded to a temporary file and then used.  Expansion is similar to the functionality of the </w:t>
+            </w:r>
+            <w:proofErr w:type="spellStart"/>
+            <w:proofErr w:type="gramStart"/>
+            <w:r>
+              <w:rPr>
+                <w:rStyle w:val="RTiSWDocLiteralText"/>
+              </w:rPr>
+              <w:t>ExpandTemplateFile</w:t>
+            </w:r>
+            <w:proofErr w:type="spellEnd"/>
+            <w:r>
+              <w:rPr>
+                <w:rStyle w:val="RTiSWDocLiteralText"/>
+              </w:rPr>
+              <w:t>(</w:t>
+            </w:r>
+            <w:proofErr w:type="gramEnd"/>
+            <w:r>
+              <w:rPr>
+                <w:rStyle w:val="RTiSWDocLiteralText"/>
+              </w:rPr>
+              <w:t>)</w:t>
+            </w:r>
+            <w:r>
+              <w:t xml:space="preserve"> command.</w:t>
+            </w:r>
           </w:p>
         </w:tc>
         <w:tc>
@@ -1534,10 +1584,7 @@
               <w:t xml:space="preserve"> filename to save edits.</w:t>
             </w:r>
             <w:r>
-              <w:t xml:space="preserve">  </w:t>
-            </w:r>
-            <w:r>
-              <w:t xml:space="preserve">Can be specified using processor </w:t>
+              <w:t xml:space="preserve">  Can be specified using processor </w:t>
             </w:r>
             <w:r>
               <w:rPr>
@@ -1594,10 +1641,7 @@
               <w:t>The starting date/time to zoom for the initial (and image file) graph.</w:t>
             </w:r>
             <w:r>
-              <w:t xml:space="preserve">  </w:t>
-            </w:r>
-            <w:r>
-              <w:t xml:space="preserve">Can be specified using processor </w:t>
+              <w:t xml:space="preserve">  Can be specified using processor </w:t>
             </w:r>
             <w:r>
               <w:rPr>
@@ -1654,10 +1698,7 @@
               <w:t>The ending date/time to zoom for the initial (and image file) graph.</w:t>
             </w:r>
             <w:r>
-              <w:t xml:space="preserve">  </w:t>
-            </w:r>
-            <w:r>
-              <w:t xml:space="preserve">Can be specified using processor </w:t>
+              <w:t xml:space="preserve">  Can be specified using processor </w:t>
             </w:r>
             <w:r>
               <w:rPr>
@@ -1836,8 +1877,6 @@
             <w:r>
               <w:t>")</w:t>
             </w:r>
-            <w:bookmarkStart w:id="0" w:name="_GoBack"/>
-            <w:bookmarkEnd w:id="0"/>
           </w:p>
         </w:tc>
       </w:tr>

</xml_diff>